<commit_message>
compte rendu + schéma
</commit_message>
<xml_diff>
--- a/bomb_defusal_game_v1/manuel/Manuel du démineur.docx
+++ b/bomb_defusal_game_v1/manuel/Manuel du démineur.docx
@@ -396,23 +396,7 @@
           <w:sz w:val="24"/>
           <w:szCs w:val="24"/>
         </w:rPr>
-        <w:t xml:space="preserve">e compte à rebours atteint </w:t>
-      </w:r>
-      <w:proofErr w:type="gramStart"/>
-      <w:r>
-        <w:rPr>
-          <w:sz w:val="24"/>
-          <w:szCs w:val="24"/>
-        </w:rPr>
-        <w:t>00:</w:t>
-      </w:r>
-      <w:proofErr w:type="gramEnd"/>
-      <w:r>
-        <w:rPr>
-          <w:sz w:val="24"/>
-          <w:szCs w:val="24"/>
-        </w:rPr>
-        <w:t>00</w:t>
+        <w:t>e compte à rebours atteint 00:00</w:t>
       </w:r>
       <w:r>
         <w:rPr>
@@ -1600,7 +1584,6 @@
           <w:docGrid w:linePitch="360"/>
         </w:sectPr>
       </w:pPr>
-      <w:proofErr w:type="gramStart"/>
       <w:r>
         <w:rPr>
           <w:rStyle w:val="lettresCar"/>
@@ -1615,15 +1598,7 @@
           <w:rStyle w:val="morseCar"/>
           <w:lang w:val="fr-FR"/>
         </w:rPr>
-        <w:t>--</w:t>
-      </w:r>
-      <w:proofErr w:type="gramEnd"/>
-      <w:r>
-        <w:rPr>
-          <w:rStyle w:val="morseCar"/>
-          <w:lang w:val="fr-FR"/>
-        </w:rPr>
-        <w:t>.</w:t>
+        <w:t>--.</w:t>
       </w:r>
     </w:p>
     <w:p/>
@@ -2913,7 +2888,7 @@
                                     </pic:cNvPicPr>
                                   </pic:nvPicPr>
                                   <pic:blipFill>
-                                    <a:blip r:embed="rId16">
+                                    <a:blip r:embed="rId17">
                                       <a:extLst>
                                         <a:ext uri="{28A0092B-C50C-407E-A947-70E740481C1C}">
                                           <a14:useLocalDpi xmlns:a14="http://schemas.microsoft.com/office/drawing/2010/main" val="0"/>
@@ -3046,7 +3021,7 @@
                                           </pic:cNvPicPr>
                                         </pic:nvPicPr>
                                         <pic:blipFill>
-                                          <a:blip r:embed="rId17">
+                                          <a:blip r:embed="rId18">
                                             <a:extLst>
                                               <a:ext uri="{28A0092B-C50C-407E-A947-70E740481C1C}">
                                                 <a14:useLocalDpi xmlns:a14="http://schemas.microsoft.com/office/drawing/2010/main" val="0"/>
@@ -3156,7 +3131,7 @@
                                     </pic:cNvPicPr>
                                   </pic:nvPicPr>
                                   <pic:blipFill>
-                                    <a:blip r:embed="rId17">
+                                    <a:blip r:embed="rId19">
                                       <a:extLst>
                                         <a:ext uri="{28A0092B-C50C-407E-A947-70E740481C1C}">
                                           <a14:useLocalDpi xmlns:a14="http://schemas.microsoft.com/office/drawing/2010/main" val="0"/>
@@ -3283,7 +3258,7 @@
                                           </pic:cNvPicPr>
                                         </pic:nvPicPr>
                                         <pic:blipFill>
-                                          <a:blip r:embed="rId18">
+                                          <a:blip r:embed="rId20">
                                             <a:extLst>
                                               <a:ext uri="{28A0092B-C50C-407E-A947-70E740481C1C}">
                                                 <a14:useLocalDpi xmlns:a14="http://schemas.microsoft.com/office/drawing/2010/main" val="0"/>
@@ -3379,7 +3354,7 @@
                                     </pic:cNvPicPr>
                                   </pic:nvPicPr>
                                   <pic:blipFill>
-                                    <a:blip r:embed="rId18">
+                                    <a:blip r:embed="rId21">
                                       <a:extLst>
                                         <a:ext uri="{28A0092B-C50C-407E-A947-70E740481C1C}">
                                           <a14:useLocalDpi xmlns:a14="http://schemas.microsoft.com/office/drawing/2010/main" val="0"/>
@@ -3475,34 +3450,40 @@
       </w:pPr>
       <w:r>
         <w:lastRenderedPageBreak/>
-        <w:t>Le FA est placé</w:t>
+        <w:t xml:space="preserve">Le FA est placé sur le bouton bleu si la </w:t>
+      </w:r>
+      <w:r>
+        <w:t xml:space="preserve">somme des chiffres </w:t>
+      </w:r>
+      <w:r>
+        <w:t xml:space="preserve">de la partie « losange » et de la partie « rond » est un multiple de 3 et que le produit de tous </w:t>
+      </w:r>
+      <w:r>
+        <w:t xml:space="preserve">les chiffres </w:t>
+      </w:r>
+      <w:r>
+        <w:t xml:space="preserve">du SERIAL qui sont </w:t>
+      </w:r>
+      <w:r>
+        <w:t xml:space="preserve">strictement inférieurs à 5 </w:t>
+      </w:r>
+      <w:r>
+        <w:t xml:space="preserve">est compris entre </w:t>
+      </w:r>
+      <w:r>
+        <w:rPr>
+          <w:color w:val="FF0000"/>
+        </w:rPr>
+        <w:t>25</w:t>
+      </w:r>
+      <w:r>
+        <w:t xml:space="preserve"> et 43 (inclus) ou 49 et 71 (exclus).</w:t>
+      </w:r>
+      <w:r>
+        <w:t xml:space="preserve"> Entre 90 et 100</w:t>
       </w:r>
       <w:bookmarkStart w:id="2" w:name="_GoBack"/>
       <w:bookmarkEnd w:id="2"/>
-      <w:r>
-        <w:t xml:space="preserve"> sur le bouton bleu si la </w:t>
-      </w:r>
-      <w:r>
-        <w:t xml:space="preserve">somme des chiffres </w:t>
-      </w:r>
-      <w:r>
-        <w:t xml:space="preserve">de la partie « losange » et de la partie « rond » est un multiple de 3 et que le produit de tous </w:t>
-      </w:r>
-      <w:r>
-        <w:t xml:space="preserve">les chiffres </w:t>
-      </w:r>
-      <w:r>
-        <w:t xml:space="preserve">du SERIAL qui sont </w:t>
-      </w:r>
-      <w:r>
-        <w:t>strictement inférieurs</w:t>
-      </w:r>
-      <w:r>
-        <w:t xml:space="preserve"> à 5 </w:t>
-      </w:r>
-      <w:r>
-        <w:t>est compris entre 12 et 43 (inclus) ou 49 et 71 (exclus).</w:t>
-      </w:r>
     </w:p>
     <w:p>
       <w:pPr>
@@ -3565,22 +3546,7 @@
         <w:t xml:space="preserve">somme des chiffres </w:t>
       </w:r>
       <w:r>
-        <w:t>de la partie « </w:t>
-      </w:r>
-      <w:r>
-        <w:t>losange</w:t>
-      </w:r>
-      <w:r>
-        <w:t> » est égale à la somme des chiffres de la partie « </w:t>
-      </w:r>
-      <w:r>
-        <w:t xml:space="preserve">carré </w:t>
-      </w:r>
-      <w:r>
-        <w:t>»</w:t>
-      </w:r>
-      <w:r>
-        <w:t xml:space="preserve"> et de la partie « rond » réunis et si la somme de tous les chiffres du SERIAL est paire</w:t>
+        <w:t>de la partie « losange » est égale à la somme des chiffres de la partie « carré » et de la partie « rond » réunis et si la somme de tous les chiffres du SERIAL est paire</w:t>
       </w:r>
       <w:r>
         <w:t xml:space="preserve">, alors le </w:t>
@@ -3736,10 +3702,10 @@
                   <v:path o:extrusionok="f" gradientshapeok="t" o:connecttype="rect"/>
                   <o:lock v:ext="edit" aspectratio="t"/>
                 </v:shapetype>
-                <v:shape id="_x0000_i1025" type="#_x0000_t75" style="width:160.75pt;height:26.8pt" o:ole="">
-                  <v:imagedata r:id="rId19" o:title=""/>
+                <v:shape id="_x0000_i1025" type="#_x0000_t75" style="width:160.8pt;height:27pt" o:ole="">
+                  <v:imagedata r:id="rId22" o:title=""/>
                 </v:shape>
-                <o:OLEObject Type="Embed" ProgID="PBrush" ShapeID="_x0000_i1025" DrawAspect="Content" ObjectID="_1587844597" r:id="rId20"/>
+                <o:OLEObject Type="Embed" ProgID="PBrush" ShapeID="_x0000_i1025" DrawAspect="Content" ObjectID="_1587977765" r:id="rId23"/>
               </w:object>
             </w:r>
           </w:p>
@@ -3769,10 +3735,10 @@
             </w:pPr>
             <w:r>
               <w:object w:dxaOrig="3480" w:dyaOrig="810">
-                <v:shape id="_x0000_i1026" type="#_x0000_t75" style="width:174.15pt;height:40.2pt" o:ole="">
-                  <v:imagedata r:id="rId21" o:title=""/>
+                <v:shape id="_x0000_i1026" type="#_x0000_t75" style="width:174pt;height:40.2pt" o:ole="">
+                  <v:imagedata r:id="rId24" o:title=""/>
                 </v:shape>
-                <o:OLEObject Type="Embed" ProgID="PBrush" ShapeID="_x0000_i1026" DrawAspect="Content" ObjectID="_1587844598" r:id="rId22"/>
+                <o:OLEObject Type="Embed" ProgID="PBrush" ShapeID="_x0000_i1026" DrawAspect="Content" ObjectID="_1587977766" r:id="rId25"/>
               </w:object>
             </w:r>
           </w:p>
@@ -3802,10 +3768,10 @@
             </w:pPr>
             <w:r>
               <w:object w:dxaOrig="3165" w:dyaOrig="525">
-                <v:shape id="_x0000_i1027" type="#_x0000_t75" style="width:158.25pt;height:25.95pt" o:ole="">
-                  <v:imagedata r:id="rId23" o:title=""/>
+                <v:shape id="_x0000_i1027" type="#_x0000_t75" style="width:158.4pt;height:25.8pt" o:ole="">
+                  <v:imagedata r:id="rId26" o:title=""/>
                 </v:shape>
-                <o:OLEObject Type="Embed" ProgID="PBrush" ShapeID="_x0000_i1027" DrawAspect="Content" ObjectID="_1587844599" r:id="rId24"/>
+                <o:OLEObject Type="Embed" ProgID="PBrush" ShapeID="_x0000_i1027" DrawAspect="Content" ObjectID="_1587977767" r:id="rId27"/>
               </w:object>
             </w:r>
           </w:p>
@@ -3835,10 +3801,10 @@
             </w:pPr>
             <w:r>
               <w:object w:dxaOrig="3330" w:dyaOrig="810">
-                <v:shape id="_x0000_i1028" type="#_x0000_t75" style="width:166.6pt;height:40.2pt" o:ole="">
-                  <v:imagedata r:id="rId25" o:title=""/>
+                <v:shape id="_x0000_i1028" type="#_x0000_t75" style="width:166.8pt;height:40.2pt" o:ole="">
+                  <v:imagedata r:id="rId28" o:title=""/>
                 </v:shape>
-                <o:OLEObject Type="Embed" ProgID="PBrush" ShapeID="_x0000_i1028" DrawAspect="Content" ObjectID="_1587844600" r:id="rId26"/>
+                <o:OLEObject Type="Embed" ProgID="PBrush" ShapeID="_x0000_i1028" DrawAspect="Content" ObjectID="_1587977768" r:id="rId29"/>
               </w:object>
             </w:r>
           </w:p>
@@ -3918,7 +3884,7 @@
                     </pic:cNvPicPr>
                   </pic:nvPicPr>
                   <pic:blipFill>
-                    <a:blip r:embed="rId27">
+                    <a:blip r:embed="rId30">
                       <a:extLst>
                         <a:ext uri="{28A0092B-C50C-407E-A947-70E740481C1C}">
                           <a14:useLocalDpi xmlns:a14="http://schemas.microsoft.com/office/drawing/2010/main" val="0"/>
@@ -4078,8 +4044,14 @@
           <w:p>
             <w:pPr>
               <w:jc w:val="center"/>
+              <w:rPr>
+                <w:lang w:val="en-US"/>
+              </w:rPr>
             </w:pPr>
             <w:r>
+              <w:rPr>
+                <w:lang w:val="en-US"/>
+              </w:rPr>
               <w:t>DO, RE, MI, RE, DO, MI, RE, RE, DO,</w:t>
             </w:r>
           </w:p>
@@ -4493,7 +4465,7 @@
                     </pic:cNvPicPr>
                   </pic:nvPicPr>
                   <pic:blipFill>
-                    <a:blip r:embed="rId28">
+                    <a:blip r:embed="rId31">
                       <a:extLst>
                         <a:ext uri="{28A0092B-C50C-407E-A947-70E740481C1C}">
                           <a14:useLocalDpi xmlns:a14="http://schemas.microsoft.com/office/drawing/2010/main" val="0"/>
@@ -4612,17 +4584,23 @@
   <w:p>
     <w:pPr>
       <w:pStyle w:val="auteurs"/>
+      <w:rPr>
+        <w:lang w:val="en-US"/>
+      </w:rPr>
     </w:pPr>
     <w:r>
-      <w:t>Victor REBECQ Thomas NAHMIAZ</w:t>
-    </w:r>
-    <w:r>
-      <w:t xml:space="preserve">                                         TIPE 2017-2018 PTSI 1</w:t>
+      <w:rPr>
+        <w:lang w:val="en-US"/>
+      </w:rPr>
+      <w:t>Victor REBECQ Thomas NAHMIAZ                                         TIPE 2017-2018 PTSI 1</w:t>
     </w:r>
   </w:p>
   <w:p>
     <w:pPr>
       <w:pStyle w:val="Pieddepage"/>
+      <w:rPr>
+        <w:lang w:val="en-US"/>
+      </w:rPr>
     </w:pPr>
   </w:p>
 </w:ftr>
@@ -6039,7 +6017,7 @@
 </file>
 
 <file path=customXml/itemProps1.xml><?xml version="1.0" encoding="utf-8"?>
-<ds:datastoreItem xmlns:ds="http://schemas.openxmlformats.org/officeDocument/2006/customXml" ds:itemID="{03A92A91-8512-47BE-BB16-3769288B0B6C}">
+<ds:datastoreItem xmlns:ds="http://schemas.openxmlformats.org/officeDocument/2006/customXml" ds:itemID="{36C18FE5-66B0-4DB7-93D3-4CEE30508B6F}">
   <ds:schemaRefs>
     <ds:schemaRef ds:uri="http://schemas.openxmlformats.org/officeDocument/2006/bibliography"/>
   </ds:schemaRefs>

</xml_diff>